<commit_message>
added Code and MenuDoc
Added to code:
Encoder setup and reading
first few menu screens
battery and arm measurements
change of flame on time and antenna boost,
</commit_message>
<xml_diff>
--- a/ProduktBeskrivelse.docx
+++ b/ProduktBeskrivelse.docx
@@ -109,7 +109,7 @@
         </w:rPr>
         <w:t>1 stk. </w:t>
       </w:r>
-      <w:hyperlink r:id="rId4" w:tgtFrame="_blank" w:history="1">
+      <w:hyperlink r:id="rId5" w:tgtFrame="_blank" w:history="1">
         <w:r>
           <w:rPr>
             <w:rStyle w:val="Hyperlink"/>
@@ -118,10 +118,32 @@
             <w:szCs w:val="23"/>
             <w:bdr w:val="none" w:sz="0" w:space="0" w:color="auto" w:frame="1"/>
           </w:rPr>
-          <w:t>https://www.sainsmart.com/collections/all-for-ardu</w:t>
+          <w:t>https://www.sainsmart.com/collections/all-for-arduino/products/uno-r3-arduino-compatible</w:t>
         </w:r>
-        <w:bookmarkStart w:id="0" w:name="_GoBack"/>
-        <w:bookmarkEnd w:id="0"/>
+      </w:hyperlink>
+    </w:p>
+    <w:p>
+      <w:pPr>
+        <w:pStyle w:val="xmsonormal"/>
+        <w:shd w:val="clear" w:color="auto" w:fill="FFFFFF"/>
+        <w:spacing w:before="0" w:beforeAutospacing="0" w:after="0" w:afterAutospacing="0"/>
+        <w:rPr>
+          <w:rFonts w:ascii="Segoe UI" w:hAnsi="Segoe UI" w:cs="Segoe UI"/>
+          <w:color w:val="201F1E"/>
+          <w:sz w:val="23"/>
+          <w:szCs w:val="23"/>
+        </w:rPr>
+      </w:pPr>
+      <w:r>
+        <w:rPr>
+          <w:rFonts w:ascii="Segoe UI" w:hAnsi="Segoe UI" w:cs="Segoe UI"/>
+          <w:color w:val="201F1E"/>
+          <w:sz w:val="23"/>
+          <w:szCs w:val="23"/>
+        </w:rPr>
+        <w:t>1 stk. </w:t>
+      </w:r>
+      <w:hyperlink r:id="rId6" w:tgtFrame="_blank" w:history="1">
         <w:r>
           <w:rPr>
             <w:rStyle w:val="Hyperlink"/>
@@ -130,7 +152,7 @@
             <w:szCs w:val="23"/>
             <w:bdr w:val="none" w:sz="0" w:space="0" w:color="auto" w:frame="1"/>
           </w:rPr>
-          <w:t>i</w:t>
+          <w:t>https://www.sainsmart.com/products/128x64-graphic-blue-lcd-display</w:t>
         </w:r>
         <w:r>
           <w:rPr>
@@ -140,32 +162,8 @@
             <w:szCs w:val="23"/>
             <w:bdr w:val="none" w:sz="0" w:space="0" w:color="auto" w:frame="1"/>
           </w:rPr>
-          <w:t>no/products/uno-r3-arduino-compatible</w:t>
+          <w:t>-</w:t>
         </w:r>
-      </w:hyperlink>
-    </w:p>
-    <w:p>
-      <w:pPr>
-        <w:pStyle w:val="xmsonormal"/>
-        <w:shd w:val="clear" w:color="auto" w:fill="FFFFFF"/>
-        <w:spacing w:before="0" w:beforeAutospacing="0" w:after="0" w:afterAutospacing="0"/>
-        <w:rPr>
-          <w:rFonts w:ascii="Segoe UI" w:hAnsi="Segoe UI" w:cs="Segoe UI"/>
-          <w:color w:val="201F1E"/>
-          <w:sz w:val="23"/>
-          <w:szCs w:val="23"/>
-        </w:rPr>
-      </w:pPr>
-      <w:r>
-        <w:rPr>
-          <w:rFonts w:ascii="Segoe UI" w:hAnsi="Segoe UI" w:cs="Segoe UI"/>
-          <w:color w:val="201F1E"/>
-          <w:sz w:val="23"/>
-          <w:szCs w:val="23"/>
-        </w:rPr>
-        <w:t>1 stk. </w:t>
-      </w:r>
-      <w:hyperlink r:id="rId5" w:tgtFrame="_blank" w:history="1">
         <w:r>
           <w:rPr>
             <w:rStyle w:val="Hyperlink"/>
@@ -174,7 +172,7 @@
             <w:szCs w:val="23"/>
             <w:bdr w:val="none" w:sz="0" w:space="0" w:color="auto" w:frame="1"/>
           </w:rPr>
-          <w:t>https://www.sainsmart.com/products/128x64-graphic-blue-lcd-display-with-backlight</w:t>
+          <w:t>with-backlight</w:t>
         </w:r>
       </w:hyperlink>
     </w:p>
@@ -221,6 +219,24 @@
         </w:rPr>
         <w:t xml:space="preserve">Det jeg godt kunne tænke mig er et </w:t>
       </w:r>
+      <w:r>
+        <w:rPr>
+          <w:rFonts w:ascii="Segoe UI" w:hAnsi="Segoe UI" w:cs="Segoe UI"/>
+          <w:color w:val="201F1E"/>
+          <w:sz w:val="23"/>
+          <w:szCs w:val="23"/>
+        </w:rPr>
+        <w:t>DMX-modul</w:t>
+      </w:r>
+      <w:r>
+        <w:rPr>
+          <w:rFonts w:ascii="Segoe UI" w:hAnsi="Segoe UI" w:cs="Segoe UI"/>
+          <w:color w:val="201F1E"/>
+          <w:sz w:val="23"/>
+          <w:szCs w:val="23"/>
+        </w:rPr>
+        <w:t xml:space="preserve"> med min. 6 </w:t>
+      </w:r>
       <w:proofErr w:type="gramStart"/>
       <w:r>
         <w:rPr>
@@ -229,7 +245,7 @@
           <w:sz w:val="23"/>
           <w:szCs w:val="23"/>
         </w:rPr>
-        <w:t>DMX modul</w:t>
+        <w:t>analog</w:t>
       </w:r>
       <w:proofErr w:type="gramEnd"/>
       <w:r>
@@ -239,7 +255,7 @@
           <w:sz w:val="23"/>
           <w:szCs w:val="23"/>
         </w:rPr>
-        <w:t xml:space="preserve"> med min. 6 analog indgange og tilsvarende DMX ud.</w:t>
+        <w:t xml:space="preserve"> indgange og tilsvarende DMX ud.</w:t>
       </w:r>
     </w:p>
     <w:p>
@@ -385,27 +401,25 @@
           <w:sz w:val="23"/>
           <w:szCs w:val="23"/>
         </w:rPr>
-        <w:t xml:space="preserve">Samt at muliggøre at styre og skifte mellem data ind og ud af 18R2 (script ind) (Tablet ud) via den samme </w:t>
-      </w:r>
-      <w:proofErr w:type="gramStart"/>
-      <w:r>
-        <w:rPr>
-          <w:rFonts w:ascii="Segoe UI" w:hAnsi="Segoe UI" w:cs="Segoe UI"/>
-          <w:color w:val="201F1E"/>
-          <w:sz w:val="23"/>
-          <w:szCs w:val="23"/>
-        </w:rPr>
-        <w:t>USB port</w:t>
-      </w:r>
-      <w:proofErr w:type="gramEnd"/>
-      <w:r>
-        <w:rPr>
-          <w:rFonts w:ascii="Segoe UI" w:hAnsi="Segoe UI" w:cs="Segoe UI"/>
-          <w:color w:val="201F1E"/>
-          <w:sz w:val="23"/>
-          <w:szCs w:val="23"/>
-        </w:rPr>
-        <w:t xml:space="preserve"> uden at skulle pille stik ud for at uploade et script.</w:t>
+        <w:t>Samt at muliggøre at styre og skifte mellem data ind og ud af 18R2 (script ind) (Tablet ud) via den samme USB</w:t>
+      </w:r>
+      <w:r>
+        <w:rPr>
+          <w:rFonts w:ascii="Segoe UI" w:hAnsi="Segoe UI" w:cs="Segoe UI"/>
+          <w:color w:val="201F1E"/>
+          <w:sz w:val="23"/>
+          <w:szCs w:val="23"/>
+        </w:rPr>
+        <w:t>-</w:t>
+      </w:r>
+      <w:r>
+        <w:rPr>
+          <w:rFonts w:ascii="Segoe UI" w:hAnsi="Segoe UI" w:cs="Segoe UI"/>
+          <w:color w:val="201F1E"/>
+          <w:sz w:val="23"/>
+          <w:szCs w:val="23"/>
+        </w:rPr>
+        <w:t>port uden at skulle pille stik ud for at uploade et script.</w:t>
       </w:r>
     </w:p>
     <w:p/>
@@ -422,25 +436,32 @@
           <w:szCs w:val="23"/>
         </w:rPr>
       </w:pPr>
-      <w:proofErr w:type="gramStart"/>
-      <w:r>
-        <w:rPr>
-          <w:rFonts w:ascii="Segoe UI" w:hAnsi="Segoe UI" w:cs="Segoe UI"/>
-          <w:color w:val="201F1E"/>
-          <w:sz w:val="23"/>
-          <w:szCs w:val="23"/>
-        </w:rPr>
-        <w:t>DMX modulet</w:t>
-      </w:r>
-      <w:proofErr w:type="gramEnd"/>
-      <w:r>
-        <w:rPr>
-          <w:rFonts w:ascii="Segoe UI" w:hAnsi="Segoe UI" w:cs="Segoe UI"/>
-          <w:color w:val="201F1E"/>
-          <w:sz w:val="23"/>
-          <w:szCs w:val="23"/>
-        </w:rPr>
-        <w:t xml:space="preserve"> skal min have 7 udgange da flamme maskinerne også skal bruge en ”</w:t>
+      <w:r>
+        <w:rPr>
+          <w:rFonts w:ascii="Segoe UI" w:hAnsi="Segoe UI" w:cs="Segoe UI"/>
+          <w:color w:val="201F1E"/>
+          <w:sz w:val="23"/>
+          <w:szCs w:val="23"/>
+        </w:rPr>
+        <w:t>DMX</w:t>
+      </w:r>
+      <w:r>
+        <w:rPr>
+          <w:rFonts w:ascii="Segoe UI" w:hAnsi="Segoe UI" w:cs="Segoe UI"/>
+          <w:color w:val="201F1E"/>
+          <w:sz w:val="23"/>
+          <w:szCs w:val="23"/>
+        </w:rPr>
+        <w:t>-</w:t>
+      </w:r>
+      <w:r>
+        <w:rPr>
+          <w:rFonts w:ascii="Segoe UI" w:hAnsi="Segoe UI" w:cs="Segoe UI"/>
+          <w:color w:val="201F1E"/>
+          <w:sz w:val="23"/>
+          <w:szCs w:val="23"/>
+        </w:rPr>
+        <w:t>modulet skal min have 7 udgange da flamme maskinerne også skal bruge en ”</w:t>
       </w:r>
       <w:proofErr w:type="spellStart"/>
       <w:r>
@@ -547,7 +568,527 @@
         <w:t xml:space="preserve"> skal også kunne styre et RGB led bånd som skal lyse grøn når 18R2 står i ”Test” og lyse rød når den står i ”Arm”</w:t>
       </w:r>
     </w:p>
+    <w:p>
+      <w:r>
+        <w:br/>
+      </w:r>
+    </w:p>
+    <w:p>
+      <w:r>
+        <w:br w:type="page"/>
+      </w:r>
+    </w:p>
+    <w:p>
+      <w:r>
+        <w:lastRenderedPageBreak/>
+        <w:t>kravspecifikation:</w:t>
+      </w:r>
+    </w:p>
+    <w:p>
+      <w:pPr>
+        <w:pStyle w:val="Listeafsnit"/>
+        <w:numPr>
+          <w:ilvl w:val="0"/>
+          <w:numId w:val="1"/>
+        </w:numPr>
+      </w:pPr>
+      <w:r>
+        <w:t>6-8 analoge indgange fra 18M modul</w:t>
+      </w:r>
+    </w:p>
+    <w:p>
+      <w:pPr>
+        <w:pStyle w:val="Listeafsnit"/>
+        <w:numPr>
+          <w:ilvl w:val="0"/>
+          <w:numId w:val="1"/>
+        </w:numPr>
+      </w:pPr>
+      <w:r>
+        <w:t>7 DMX (6 flamme maskiner og en arm kanal)</w:t>
+      </w:r>
+    </w:p>
+    <w:p>
+      <w:pPr>
+        <w:pStyle w:val="Listeafsnit"/>
+        <w:numPr>
+          <w:ilvl w:val="0"/>
+          <w:numId w:val="1"/>
+        </w:numPr>
+      </w:pPr>
+      <w:proofErr w:type="spellStart"/>
+      <w:r>
+        <w:t>Off</w:t>
+      </w:r>
+      <w:proofErr w:type="spellEnd"/>
+      <w:r>
+        <w:t xml:space="preserve"> </w:t>
+      </w:r>
+      <w:proofErr w:type="spellStart"/>
+      <w:r>
+        <w:t>warning</w:t>
+      </w:r>
+      <w:proofErr w:type="spellEnd"/>
+      <w:r>
+        <w:t xml:space="preserve"> med accept tryk før hovedafbryderen slukkes.</w:t>
+      </w:r>
+    </w:p>
+    <w:p>
+      <w:pPr>
+        <w:pStyle w:val="Listeafsnit"/>
+        <w:numPr>
+          <w:ilvl w:val="0"/>
+          <w:numId w:val="1"/>
+        </w:numPr>
+      </w:pPr>
+      <w:r>
+        <w:t>Visning af batterispænding på display samt alarm ved lav spænding (x Volt)</w:t>
+      </w:r>
+    </w:p>
+    <w:p>
+      <w:pPr>
+        <w:pStyle w:val="Listeafsnit"/>
+        <w:numPr>
+          <w:ilvl w:val="0"/>
+          <w:numId w:val="1"/>
+        </w:numPr>
+      </w:pPr>
+      <w:r>
+        <w:t xml:space="preserve">Skift 18R2 usb-forbindelse mellem tablet og eksternt usbstik ved knaptryk </w:t>
+      </w:r>
+    </w:p>
+    <w:p>
+      <w:pPr>
+        <w:pStyle w:val="Listeafsnit"/>
+        <w:numPr>
+          <w:ilvl w:val="0"/>
+          <w:numId w:val="1"/>
+        </w:numPr>
+      </w:pPr>
+      <w:r>
+        <w:t>Styre ledbånd således at det lyser grøn når 18R2 står i ”Test” og rød i ”Arm”</w:t>
+      </w:r>
+    </w:p>
+    <w:p>
+      <w:r>
+        <w:t>Spørgsmål:</w:t>
+      </w:r>
+    </w:p>
     <w:p/>
+    <w:p>
+      <w:pPr>
+        <w:pStyle w:val="Listeafsnit"/>
+        <w:numPr>
+          <w:ilvl w:val="0"/>
+          <w:numId w:val="2"/>
+        </w:numPr>
+      </w:pPr>
+      <w:r>
+        <w:t xml:space="preserve">Analoge indgange, </w:t>
+      </w:r>
+    </w:p>
+    <w:p>
+      <w:pPr>
+        <w:pStyle w:val="Listeafsnit"/>
+        <w:numPr>
+          <w:ilvl w:val="1"/>
+          <w:numId w:val="2"/>
+        </w:numPr>
+      </w:pPr>
+      <w:r>
+        <w:t>Skal 18M modulet kunne se gennemgang på hver kanal?</w:t>
+      </w:r>
+    </w:p>
+    <w:p>
+      <w:pPr>
+        <w:pStyle w:val="Listeafsnit"/>
+        <w:numPr>
+          <w:ilvl w:val="1"/>
+          <w:numId w:val="2"/>
+        </w:numPr>
+      </w:pPr>
+      <w:r>
+        <w:t>Hvordan forbindes 18M til boksen?</w:t>
+      </w:r>
+    </w:p>
+    <w:p/>
+    <w:p>
+      <w:pPr>
+        <w:pStyle w:val="Listeafsnit"/>
+        <w:numPr>
+          <w:ilvl w:val="0"/>
+          <w:numId w:val="2"/>
+        </w:numPr>
+      </w:pPr>
+      <w:proofErr w:type="gramStart"/>
+      <w:r>
+        <w:t>DMX udgang</w:t>
+      </w:r>
+      <w:proofErr w:type="gramEnd"/>
+    </w:p>
+    <w:p>
+      <w:pPr>
+        <w:pStyle w:val="Listeafsnit"/>
+        <w:numPr>
+          <w:ilvl w:val="1"/>
+          <w:numId w:val="2"/>
+        </w:numPr>
+      </w:pPr>
+      <w:r>
+        <w:t xml:space="preserve">Antager en </w:t>
+      </w:r>
+      <w:proofErr w:type="gramStart"/>
+      <w:r>
+        <w:t>DMX</w:t>
+      </w:r>
+      <w:r>
+        <w:t xml:space="preserve"> hardware</w:t>
+      </w:r>
+      <w:proofErr w:type="gramEnd"/>
+      <w:r>
+        <w:t xml:space="preserve"> udgang hvor hver maskine har sin egen ”fire” kanal og fælles ”arm” kanal</w:t>
+      </w:r>
+    </w:p>
+    <w:p>
+      <w:pPr>
+        <w:pStyle w:val="Listeafsnit"/>
+        <w:numPr>
+          <w:ilvl w:val="1"/>
+          <w:numId w:val="2"/>
+        </w:numPr>
+      </w:pPr>
+      <w:r>
+        <w:t>Kanal 1-</w:t>
+      </w:r>
+      <w:proofErr w:type="gramStart"/>
+      <w:r>
+        <w:t>6  som</w:t>
+      </w:r>
+      <w:proofErr w:type="gramEnd"/>
+      <w:r>
+        <w:t xml:space="preserve"> fire </w:t>
+      </w:r>
+    </w:p>
+    <w:p>
+      <w:pPr>
+        <w:pStyle w:val="Listeafsnit"/>
+        <w:numPr>
+          <w:ilvl w:val="2"/>
+          <w:numId w:val="2"/>
+        </w:numPr>
+      </w:pPr>
+      <w:r>
+        <w:t>Skal den være justerbar? (fælles/individuel)</w:t>
+      </w:r>
+    </w:p>
+    <w:p>
+      <w:pPr>
+        <w:pStyle w:val="Listeafsnit"/>
+        <w:numPr>
+          <w:ilvl w:val="2"/>
+          <w:numId w:val="2"/>
+        </w:numPr>
+      </w:pPr>
+      <w:r>
+        <w:t>Sættes til 255</w:t>
+      </w:r>
+    </w:p>
+    <w:p>
+      <w:pPr>
+        <w:pStyle w:val="Listeafsnit"/>
+        <w:numPr>
+          <w:ilvl w:val="2"/>
+          <w:numId w:val="2"/>
+        </w:numPr>
+      </w:pPr>
+      <w:r>
+        <w:t xml:space="preserve">Holdes i x værdi så læge som </w:t>
+      </w:r>
+      <w:proofErr w:type="spellStart"/>
+      <w:r>
+        <w:t>cuen</w:t>
+      </w:r>
+      <w:proofErr w:type="spellEnd"/>
+      <w:r>
+        <w:t xml:space="preserve"> er høj.</w:t>
+      </w:r>
+    </w:p>
+    <w:p>
+      <w:pPr>
+        <w:pStyle w:val="Listeafsnit"/>
+        <w:numPr>
+          <w:ilvl w:val="2"/>
+          <w:numId w:val="2"/>
+        </w:numPr>
+      </w:pPr>
+      <w:r>
+        <w:t xml:space="preserve">X kan justeres med </w:t>
+      </w:r>
+      <w:proofErr w:type="spellStart"/>
+      <w:r>
+        <w:t>encoder</w:t>
+      </w:r>
+      <w:proofErr w:type="spellEnd"/>
+      <w:r>
+        <w:t xml:space="preserve">. </w:t>
+      </w:r>
+    </w:p>
+    <w:p>
+      <w:pPr>
+        <w:pStyle w:val="Listeafsnit"/>
+        <w:numPr>
+          <w:ilvl w:val="2"/>
+          <w:numId w:val="2"/>
+        </w:numPr>
+      </w:pPr>
+      <w:r>
+        <w:t>0-5 sekunder. 50 ms</w:t>
+      </w:r>
+    </w:p>
+    <w:p>
+      <w:pPr>
+        <w:pStyle w:val="Listeafsnit"/>
+        <w:numPr>
+          <w:ilvl w:val="1"/>
+          <w:numId w:val="2"/>
+        </w:numPr>
+      </w:pPr>
+      <w:r>
+        <w:t>”</w:t>
+      </w:r>
+      <w:r>
+        <w:t>Arm</w:t>
+      </w:r>
+      <w:r>
+        <w:t>”</w:t>
+      </w:r>
+      <w:r>
+        <w:t xml:space="preserve"> kanal værdi skal den være noget bestemt (over/under/mellem)?</w:t>
+      </w:r>
+    </w:p>
+    <w:p>
+      <w:pPr>
+        <w:pStyle w:val="Listeafsnit"/>
+        <w:numPr>
+          <w:ilvl w:val="2"/>
+          <w:numId w:val="2"/>
+        </w:numPr>
+      </w:pPr>
+      <w:r>
+        <w:t>Skal sættes til 150</w:t>
+      </w:r>
+    </w:p>
+    <w:p/>
+    <w:p>
+      <w:pPr>
+        <w:pStyle w:val="Listeafsnit"/>
+        <w:numPr>
+          <w:ilvl w:val="0"/>
+          <w:numId w:val="2"/>
+        </w:numPr>
+      </w:pPr>
+      <w:r>
+        <w:t>On/</w:t>
+      </w:r>
+      <w:proofErr w:type="spellStart"/>
+      <w:r>
+        <w:t>Off</w:t>
+      </w:r>
+      <w:proofErr w:type="spellEnd"/>
+      <w:r>
+        <w:t xml:space="preserve"> accept kreds</w:t>
+      </w:r>
+    </w:p>
+    <w:p>
+      <w:pPr>
+        <w:pStyle w:val="Listeafsnit"/>
+        <w:numPr>
+          <w:ilvl w:val="1"/>
+          <w:numId w:val="2"/>
+        </w:numPr>
+      </w:pPr>
+      <w:r>
+        <w:t>Hvor mange Ampere skal dette kredsløb kunne ”holde til”</w:t>
+      </w:r>
+    </w:p>
+    <w:p>
+      <w:pPr>
+        <w:pStyle w:val="Listeafsnit"/>
+        <w:numPr>
+          <w:ilvl w:val="1"/>
+          <w:numId w:val="2"/>
+        </w:numPr>
+      </w:pPr>
+      <w:r>
+        <w:t>Knap man holder nede i x tid.</w:t>
+      </w:r>
+    </w:p>
+    <w:p/>
+    <w:p>
+      <w:pPr>
+        <w:pStyle w:val="Listeafsnit"/>
+        <w:numPr>
+          <w:ilvl w:val="0"/>
+          <w:numId w:val="2"/>
+        </w:numPr>
+      </w:pPr>
+      <w:r>
+        <w:t>Batterispænding og alarm</w:t>
+      </w:r>
+    </w:p>
+    <w:p>
+      <w:pPr>
+        <w:pStyle w:val="Listeafsnit"/>
+        <w:numPr>
+          <w:ilvl w:val="1"/>
+          <w:numId w:val="2"/>
+        </w:numPr>
+      </w:pPr>
+      <w:r>
+        <w:t xml:space="preserve">Hvad batteri </w:t>
+      </w:r>
+      <w:proofErr w:type="gramStart"/>
+      <w:r>
+        <w:t>type ?</w:t>
+      </w:r>
+      <w:proofErr w:type="gramEnd"/>
+    </w:p>
+    <w:p>
+      <w:pPr>
+        <w:pStyle w:val="Listeafsnit"/>
+        <w:numPr>
+          <w:ilvl w:val="1"/>
+          <w:numId w:val="2"/>
+        </w:numPr>
+      </w:pPr>
+      <w:r>
+        <w:t>Spænding</w:t>
+      </w:r>
+    </w:p>
+    <w:p>
+      <w:pPr>
+        <w:pStyle w:val="Listeafsnit"/>
+        <w:numPr>
+          <w:ilvl w:val="1"/>
+          <w:numId w:val="2"/>
+        </w:numPr>
+      </w:pPr>
+      <w:r>
+        <w:t xml:space="preserve">Alarm skal det være tekst på skærm, led der blinker eller periodisk </w:t>
+      </w:r>
+      <w:proofErr w:type="spellStart"/>
+      <w:r>
+        <w:t>bib</w:t>
+      </w:r>
+      <w:proofErr w:type="spellEnd"/>
+      <w:r>
+        <w:t>?</w:t>
+      </w:r>
+    </w:p>
+    <w:p/>
+    <w:p>
+      <w:pPr>
+        <w:pStyle w:val="Listeafsnit"/>
+        <w:numPr>
+          <w:ilvl w:val="0"/>
+          <w:numId w:val="2"/>
+        </w:numPr>
+      </w:pPr>
+      <w:r>
+        <w:t xml:space="preserve">Skift mellem Tablet og </w:t>
+      </w:r>
+      <w:proofErr w:type="gramStart"/>
+      <w:r>
+        <w:t>USB stik</w:t>
+      </w:r>
+      <w:proofErr w:type="gramEnd"/>
+    </w:p>
+    <w:p>
+      <w:pPr>
+        <w:pStyle w:val="Listeafsnit"/>
+        <w:numPr>
+          <w:ilvl w:val="1"/>
+          <w:numId w:val="2"/>
+        </w:numPr>
+      </w:pPr>
+      <w:r>
+        <w:t>Holdekontakt</w:t>
+      </w:r>
+    </w:p>
+    <w:p/>
+    <w:p>
+      <w:pPr>
+        <w:pStyle w:val="Listeafsnit"/>
+        <w:numPr>
+          <w:ilvl w:val="0"/>
+          <w:numId w:val="2"/>
+        </w:numPr>
+      </w:pPr>
+      <w:r>
+        <w:t>LED- bånd</w:t>
+      </w:r>
+    </w:p>
+    <w:p>
+      <w:pPr>
+        <w:pStyle w:val="Listeafsnit"/>
+        <w:numPr>
+          <w:ilvl w:val="1"/>
+          <w:numId w:val="2"/>
+        </w:numPr>
+      </w:pPr>
+      <w:r>
+        <w:lastRenderedPageBreak/>
+        <w:t>Hvad slags ledbånd (12V analog/5v digitalt)</w:t>
+      </w:r>
+    </w:p>
+    <w:p>
+      <w:pPr>
+        <w:pStyle w:val="Listeafsnit"/>
+        <w:numPr>
+          <w:ilvl w:val="1"/>
+          <w:numId w:val="2"/>
+        </w:numPr>
+      </w:pPr>
+      <w:r>
+        <w:t>Hvordan forbindes 18R2 til ”Systemet”</w:t>
+      </w:r>
+    </w:p>
+    <w:p>
+      <w:bookmarkStart w:id="0" w:name="_GoBack"/>
+      <w:bookmarkEnd w:id="0"/>
+    </w:p>
+    <w:p/>
+    <w:p>
+      <w:r>
+        <w:t>DISPLAY:</w:t>
+      </w:r>
+    </w:p>
+    <w:p>
+      <w:r>
+        <w:t>Har selv 20x4 karakter display som er nemmere at sætte op og jeg kender/har software kørende til allered</w:t>
+      </w:r>
+      <w:r>
+        <w:t>e</w:t>
+      </w:r>
+      <w:r>
+        <w:t>.</w:t>
+      </w:r>
+      <w:r>
+        <w:t xml:space="preserve"> </w:t>
+      </w:r>
+    </w:p>
+    <w:p>
+      <w:r>
+        <w:t>Strøm:</w:t>
+      </w:r>
+      <w:r>
+        <w:br/>
+        <w:t>hvordan forsynes 18R2 (fjernbetjeningen) samt tablet? Har du allerede 5V regulator?</w:t>
+      </w:r>
+      <w:r>
+        <w:br/>
+      </w:r>
+    </w:p>
     <w:sectPr>
       <w:pgSz w:w="11906" w:h="16838"/>
       <w:pgMar w:top="1701" w:right="1134" w:bottom="1701" w:left="1134" w:header="708" w:footer="708" w:gutter="0"/>
@@ -556,6 +1097,243 @@
     </w:sectPr>
   </w:body>
 </w:document>
+</file>
+
+<file path=word/numbering.xml><?xml version="1.0" encoding="utf-8"?>
+<w:numbering xmlns:wpc="http://schemas.microsoft.com/office/word/2010/wordprocessingCanvas" xmlns:cx="http://schemas.microsoft.com/office/drawing/2014/chartex" xmlns:cx1="http://schemas.microsoft.com/office/drawing/2015/9/8/chartex" xmlns:cx2="http://schemas.microsoft.com/office/drawing/2015/10/21/chartex" xmlns:cx3="http://schemas.microsoft.com/office/drawing/2016/5/9/chartex" xmlns:cx4="http://schemas.microsoft.com/office/drawing/2016/5/10/chartex" xmlns:cx5="http://schemas.microsoft.com/office/drawing/2016/5/11/chartex" xmlns:cx6="http://schemas.microsoft.com/office/drawing/2016/5/12/chartex" xmlns:cx7="http://schemas.microsoft.com/office/drawing/2016/5/13/chartex" xmlns:cx8="http://schemas.microsoft.com/office/drawing/2016/5/14/chartex" xmlns:mc="http://schemas.openxmlformats.org/markup-compatibility/2006" xmlns:aink="http://schemas.microsoft.com/office/drawing/2016/ink" xmlns:am3d="http://schemas.microsoft.com/office/drawing/2017/model3d" xmlns:o="urn:schemas-microsoft-com:office:office" xmlns:r="http://schemas.openxmlformats.org/officeDocument/2006/relationships" xmlns:m="http://schemas.openxmlformats.org/officeDocument/2006/math" xmlns:v="urn:schemas-microsoft-com:vml" xmlns:wp14="http://schemas.microsoft.com/office/word/2010/wordprocessingDrawing" xmlns:wp="http://schemas.openxmlformats.org/drawingml/2006/wordprocessingDrawing" xmlns:w10="urn:schemas-microsoft-com:office:word" xmlns:w="http://schemas.openxmlformats.org/wordprocessingml/2006/main" xmlns:w14="http://schemas.microsoft.com/office/word/2010/wordml" xmlns:w15="http://schemas.microsoft.com/office/word/2012/wordml" xmlns:w16cid="http://schemas.microsoft.com/office/word/2016/wordml/cid" xmlns:w16se="http://schemas.microsoft.com/office/word/2015/wordml/symex" xmlns:wpg="http://schemas.microsoft.com/office/word/2010/wordprocessingGroup" xmlns:wpi="http://schemas.microsoft.com/office/word/2010/wordprocessingInk" xmlns:wne="http://schemas.microsoft.com/office/word/2006/wordml" xmlns:wps="http://schemas.microsoft.com/office/word/2010/wordprocessingShape" mc:Ignorable="w14 w15 w16se w16cid wp14">
+  <w:abstractNum w:abstractNumId="0" w15:restartNumberingAfterBreak="0">
+    <w:nsid w:val="0D9C3FD2"/>
+    <w:multiLevelType w:val="hybridMultilevel"/>
+    <w:tmpl w:val="5288A4BA"/>
+    <w:lvl w:ilvl="0" w:tplc="04060011">
+      <w:start w:val="1"/>
+      <w:numFmt w:val="decimal"/>
+      <w:lvlText w:val="%1)"/>
+      <w:lvlJc w:val="left"/>
+      <w:pPr>
+        <w:ind w:left="720" w:hanging="360"/>
+      </w:pPr>
+      <w:rPr>
+        <w:rFonts w:hint="default"/>
+      </w:rPr>
+    </w:lvl>
+    <w:lvl w:ilvl="1" w:tplc="04060003" w:tentative="1">
+      <w:start w:val="1"/>
+      <w:numFmt w:val="bullet"/>
+      <w:lvlText w:val="o"/>
+      <w:lvlJc w:val="left"/>
+      <w:pPr>
+        <w:ind w:left="1440" w:hanging="360"/>
+      </w:pPr>
+      <w:rPr>
+        <w:rFonts w:ascii="Courier New" w:hAnsi="Courier New" w:cs="Courier New" w:hint="default"/>
+      </w:rPr>
+    </w:lvl>
+    <w:lvl w:ilvl="2" w:tplc="04060005" w:tentative="1">
+      <w:start w:val="1"/>
+      <w:numFmt w:val="bullet"/>
+      <w:lvlText w:val=""/>
+      <w:lvlJc w:val="left"/>
+      <w:pPr>
+        <w:ind w:left="2160" w:hanging="360"/>
+      </w:pPr>
+      <w:rPr>
+        <w:rFonts w:ascii="Wingdings" w:hAnsi="Wingdings" w:hint="default"/>
+      </w:rPr>
+    </w:lvl>
+    <w:lvl w:ilvl="3" w:tplc="04060001" w:tentative="1">
+      <w:start w:val="1"/>
+      <w:numFmt w:val="bullet"/>
+      <w:lvlText w:val=""/>
+      <w:lvlJc w:val="left"/>
+      <w:pPr>
+        <w:ind w:left="2880" w:hanging="360"/>
+      </w:pPr>
+      <w:rPr>
+        <w:rFonts w:ascii="Symbol" w:hAnsi="Symbol" w:hint="default"/>
+      </w:rPr>
+    </w:lvl>
+    <w:lvl w:ilvl="4" w:tplc="04060003" w:tentative="1">
+      <w:start w:val="1"/>
+      <w:numFmt w:val="bullet"/>
+      <w:lvlText w:val="o"/>
+      <w:lvlJc w:val="left"/>
+      <w:pPr>
+        <w:ind w:left="3600" w:hanging="360"/>
+      </w:pPr>
+      <w:rPr>
+        <w:rFonts w:ascii="Courier New" w:hAnsi="Courier New" w:cs="Courier New" w:hint="default"/>
+      </w:rPr>
+    </w:lvl>
+    <w:lvl w:ilvl="5" w:tplc="04060005" w:tentative="1">
+      <w:start w:val="1"/>
+      <w:numFmt w:val="bullet"/>
+      <w:lvlText w:val=""/>
+      <w:lvlJc w:val="left"/>
+      <w:pPr>
+        <w:ind w:left="4320" w:hanging="360"/>
+      </w:pPr>
+      <w:rPr>
+        <w:rFonts w:ascii="Wingdings" w:hAnsi="Wingdings" w:hint="default"/>
+      </w:rPr>
+    </w:lvl>
+    <w:lvl w:ilvl="6" w:tplc="04060001" w:tentative="1">
+      <w:start w:val="1"/>
+      <w:numFmt w:val="bullet"/>
+      <w:lvlText w:val=""/>
+      <w:lvlJc w:val="left"/>
+      <w:pPr>
+        <w:ind w:left="5040" w:hanging="360"/>
+      </w:pPr>
+      <w:rPr>
+        <w:rFonts w:ascii="Symbol" w:hAnsi="Symbol" w:hint="default"/>
+      </w:rPr>
+    </w:lvl>
+    <w:lvl w:ilvl="7" w:tplc="04060003" w:tentative="1">
+      <w:start w:val="1"/>
+      <w:numFmt w:val="bullet"/>
+      <w:lvlText w:val="o"/>
+      <w:lvlJc w:val="left"/>
+      <w:pPr>
+        <w:ind w:left="5760" w:hanging="360"/>
+      </w:pPr>
+      <w:rPr>
+        <w:rFonts w:ascii="Courier New" w:hAnsi="Courier New" w:cs="Courier New" w:hint="default"/>
+      </w:rPr>
+    </w:lvl>
+    <w:lvl w:ilvl="8" w:tplc="04060005" w:tentative="1">
+      <w:start w:val="1"/>
+      <w:numFmt w:val="bullet"/>
+      <w:lvlText w:val=""/>
+      <w:lvlJc w:val="left"/>
+      <w:pPr>
+        <w:ind w:left="6480" w:hanging="360"/>
+      </w:pPr>
+      <w:rPr>
+        <w:rFonts w:ascii="Wingdings" w:hAnsi="Wingdings" w:hint="default"/>
+      </w:rPr>
+    </w:lvl>
+  </w:abstractNum>
+  <w:abstractNum w:abstractNumId="1" w15:restartNumberingAfterBreak="0">
+    <w:nsid w:val="1304440F"/>
+    <w:multiLevelType w:val="hybridMultilevel"/>
+    <w:tmpl w:val="5288A4BA"/>
+    <w:lvl w:ilvl="0" w:tplc="04060011">
+      <w:start w:val="1"/>
+      <w:numFmt w:val="decimal"/>
+      <w:lvlText w:val="%1)"/>
+      <w:lvlJc w:val="left"/>
+      <w:pPr>
+        <w:ind w:left="720" w:hanging="360"/>
+      </w:pPr>
+      <w:rPr>
+        <w:rFonts w:hint="default"/>
+      </w:rPr>
+    </w:lvl>
+    <w:lvl w:ilvl="1" w:tplc="04060003">
+      <w:start w:val="1"/>
+      <w:numFmt w:val="bullet"/>
+      <w:lvlText w:val="o"/>
+      <w:lvlJc w:val="left"/>
+      <w:pPr>
+        <w:ind w:left="1440" w:hanging="360"/>
+      </w:pPr>
+      <w:rPr>
+        <w:rFonts w:ascii="Courier New" w:hAnsi="Courier New" w:cs="Courier New" w:hint="default"/>
+      </w:rPr>
+    </w:lvl>
+    <w:lvl w:ilvl="2" w:tplc="04060005">
+      <w:start w:val="1"/>
+      <w:numFmt w:val="bullet"/>
+      <w:lvlText w:val=""/>
+      <w:lvlJc w:val="left"/>
+      <w:pPr>
+        <w:ind w:left="2160" w:hanging="360"/>
+      </w:pPr>
+      <w:rPr>
+        <w:rFonts w:ascii="Wingdings" w:hAnsi="Wingdings" w:hint="default"/>
+      </w:rPr>
+    </w:lvl>
+    <w:lvl w:ilvl="3" w:tplc="04060001" w:tentative="1">
+      <w:start w:val="1"/>
+      <w:numFmt w:val="bullet"/>
+      <w:lvlText w:val=""/>
+      <w:lvlJc w:val="left"/>
+      <w:pPr>
+        <w:ind w:left="2880" w:hanging="360"/>
+      </w:pPr>
+      <w:rPr>
+        <w:rFonts w:ascii="Symbol" w:hAnsi="Symbol" w:hint="default"/>
+      </w:rPr>
+    </w:lvl>
+    <w:lvl w:ilvl="4" w:tplc="04060003" w:tentative="1">
+      <w:start w:val="1"/>
+      <w:numFmt w:val="bullet"/>
+      <w:lvlText w:val="o"/>
+      <w:lvlJc w:val="left"/>
+      <w:pPr>
+        <w:ind w:left="3600" w:hanging="360"/>
+      </w:pPr>
+      <w:rPr>
+        <w:rFonts w:ascii="Courier New" w:hAnsi="Courier New" w:cs="Courier New" w:hint="default"/>
+      </w:rPr>
+    </w:lvl>
+    <w:lvl w:ilvl="5" w:tplc="04060005" w:tentative="1">
+      <w:start w:val="1"/>
+      <w:numFmt w:val="bullet"/>
+      <w:lvlText w:val=""/>
+      <w:lvlJc w:val="left"/>
+      <w:pPr>
+        <w:ind w:left="4320" w:hanging="360"/>
+      </w:pPr>
+      <w:rPr>
+        <w:rFonts w:ascii="Wingdings" w:hAnsi="Wingdings" w:hint="default"/>
+      </w:rPr>
+    </w:lvl>
+    <w:lvl w:ilvl="6" w:tplc="04060001" w:tentative="1">
+      <w:start w:val="1"/>
+      <w:numFmt w:val="bullet"/>
+      <w:lvlText w:val=""/>
+      <w:lvlJc w:val="left"/>
+      <w:pPr>
+        <w:ind w:left="5040" w:hanging="360"/>
+      </w:pPr>
+      <w:rPr>
+        <w:rFonts w:ascii="Symbol" w:hAnsi="Symbol" w:hint="default"/>
+      </w:rPr>
+    </w:lvl>
+    <w:lvl w:ilvl="7" w:tplc="04060003" w:tentative="1">
+      <w:start w:val="1"/>
+      <w:numFmt w:val="bullet"/>
+      <w:lvlText w:val="o"/>
+      <w:lvlJc w:val="left"/>
+      <w:pPr>
+        <w:ind w:left="5760" w:hanging="360"/>
+      </w:pPr>
+      <w:rPr>
+        <w:rFonts w:ascii="Courier New" w:hAnsi="Courier New" w:cs="Courier New" w:hint="default"/>
+      </w:rPr>
+    </w:lvl>
+    <w:lvl w:ilvl="8" w:tplc="04060005" w:tentative="1">
+      <w:start w:val="1"/>
+      <w:numFmt w:val="bullet"/>
+      <w:lvlText w:val=""/>
+      <w:lvlJc w:val="left"/>
+      <w:pPr>
+        <w:ind w:left="6480" w:hanging="360"/>
+      </w:pPr>
+      <w:rPr>
+        <w:rFonts w:ascii="Wingdings" w:hAnsi="Wingdings" w:hint="default"/>
+      </w:rPr>
+    </w:lvl>
+  </w:abstractNum>
+  <w:num w:numId="1">
+    <w:abstractNumId w:val="0"/>
+  </w:num>
+  <w:num w:numId="2">
+    <w:abstractNumId w:val="1"/>
+  </w:num>
+</w:numbering>
 </file>
 
 <file path=word/styles.xml><?xml version="1.0" encoding="utf-8"?>
@@ -1022,6 +1800,17 @@
       <w:u w:val="single"/>
     </w:rPr>
   </w:style>
+  <w:style w:type="paragraph" w:styleId="Listeafsnit">
+    <w:name w:val="List Paragraph"/>
+    <w:basedOn w:val="Normal"/>
+    <w:uiPriority w:val="34"/>
+    <w:qFormat/>
+    <w:rsid w:val="00C8616E"/>
+    <w:pPr>
+      <w:ind w:left="720"/>
+      <w:contextualSpacing/>
+    </w:pPr>
+  </w:style>
 </w:styles>
 </file>
 

</xml_diff>